<commit_message>
Planilhas e nova atualização
</commit_message>
<xml_diff>
--- a/002/W M Pereira Junior et al_Projeto de pesquisa.docx
+++ b/002/W M Pereira Junior et al_Projeto de pesquisa.docx
@@ -797,6 +797,43 @@
     </w:p>
     <w:p>
       <w:pPr>
+        <w:pStyle w:val="Nvel2"/>
+      </w:pPr>
+      <w:r>
+        <w:t>1.</w:t>
+      </w:r>
+      <w:r>
+        <w:t>2</w:t>
+      </w:r>
+      <w:r>
+        <w:t xml:space="preserve"> </w:t>
+      </w:r>
+      <w:r>
+        <w:t>Justificativa e relevância do projeto</w:t>
+      </w:r>
+    </w:p>
+    <w:p>
+      <w:pPr>
+        <w:rPr>
+          <w:rFonts w:ascii="Josefin Sans" w:eastAsia="Josefin Sans" w:hAnsi="Josefin Sans" w:cs="Josefin Sans"/>
+          <w:szCs w:val="24"/>
+        </w:rPr>
+      </w:pPr>
+      <w:r>
+        <w:t xml:space="preserve">Logo este artigo visa contribuir na temática de monitoramento estrutural com o desenvolvimento de sistemas computacionais inteligentes que permitirão em um futuro breve a inspeção de uma </w:t>
+      </w:r>
+      <w:r>
+        <w:t>rodovia</w:t>
+      </w:r>
+      <w:r>
+        <w:t xml:space="preserve"> por meio de objetos autônomos, de forma que esta tarefa de inspeção possa ser realizada mais rapidamente e de maneira mais assertiva.</w:t>
+      </w:r>
+      <w:r>
+        <w:t xml:space="preserve"> </w:t>
+      </w:r>
+    </w:p>
+    <w:p>
+      <w:pPr>
         <w:rPr>
           <w:rFonts w:ascii="Josefin Sans" w:eastAsia="Josefin Sans" w:hAnsi="Josefin Sans" w:cs="Josefin Sans"/>
           <w:szCs w:val="24"/>
@@ -1156,6 +1193,7 @@
         <w:ind w:firstLine="709"/>
       </w:pPr>
       <w:r>
+        <w:lastRenderedPageBreak/>
         <w:t xml:space="preserve">O projeto de pesquisa será gerenciado utilizando técnicas de desenvolvimento ágil, portanto todas as etapas são controladas por meio de </w:t>
       </w:r>
       <w:r>
@@ -1193,7 +1231,6 @@
         <w:ind w:firstLine="709"/>
       </w:pPr>
       <w:r>
-        <w:lastRenderedPageBreak/>
         <w:t xml:space="preserve">O sistema de documentação dos </w:t>
       </w:r>
       <w:r>
@@ -1391,6 +1428,7 @@
         <w:ind w:firstLine="709"/>
       </w:pPr>
       <w:r>
+        <w:lastRenderedPageBreak/>
         <w:t xml:space="preserve">Em termos quantitativos estão previstos 2 artigos extrato A ou B com JCR e 6 registros de </w:t>
       </w:r>
       <w:r>
@@ -1409,7 +1447,6 @@
         <w:ind w:firstLine="709"/>
       </w:pPr>
       <w:r>
-        <w:lastRenderedPageBreak/>
         <w:t xml:space="preserve">Além disso, espera-se que os recursos deste edital permitam que o projeto possa ser regularmente desenvolvido, pois no estado </w:t>
       </w:r>
       <w:proofErr w:type="gramStart"/>
@@ -2461,6 +2498,7 @@
         <w:rPr>
           <w:rFonts w:cs="Times New Roman"/>
         </w:rPr>
+        <w:lastRenderedPageBreak/>
         <w:t xml:space="preserve">DONG, C.-Z.; CATBAS, F. N. A review </w:t>
       </w:r>
       <w:proofErr w:type="spellStart"/>
@@ -2679,7 +2717,6 @@
           <w:rFonts w:cs="Times New Roman"/>
           <w:lang w:val="en-US"/>
         </w:rPr>
-        <w:lastRenderedPageBreak/>
         <w:t xml:space="preserve">JAIN, A. K.; DUIN, P. W.; JIANCHANG MAO. Statistical pattern recognition: a review. </w:t>
       </w:r>
       <w:r>

</xml_diff>